<commit_message>
Update 5. InnoDB double write.docx
</commit_message>
<xml_diff>
--- a/19.存储引擎/2. InnoDB/5. InnoDB double write.docx
+++ b/19.存储引擎/2. InnoDB/5. InnoDB double write.docx
@@ -20,6 +20,23 @@
     </w:p>
     <w:p>
       <w:pPr>
+        <w:pStyle w:val="3"/>
+        <w:bidi w:val="0"/>
+        <w:rPr>
+          <w:rFonts w:hint="default"/>
+          <w:lang w:val="en-US" w:eastAsia="zh-CN"/>
+        </w:rPr>
+      </w:pPr>
+      <w:r>
+        <w:rPr>
+          <w:rFonts w:hint="eastAsia"/>
+          <w:lang w:val="en-US" w:eastAsia="zh-CN"/>
+        </w:rPr>
+        <w:t>IO最小单元</w:t>
+      </w:r>
+    </w:p>
+    <w:p>
+      <w:pPr>
         <w:ind w:firstLine="420" w:firstLineChars="0"/>
         <w:rPr>
           <w:rFonts w:hint="eastAsia"/>
@@ -52,7 +69,10 @@
       <w:r>
         <w:rPr>
           <w:rFonts w:hint="eastAsia"/>
-          <w:color w:val="FF0000"/>
+          <w:b/>
+          <w:bCs/>
+          <w:color w:val="FF0000"/>
+          <w:u w:val="single"/>
           <w:lang w:val="en-US" w:eastAsia="zh-CN"/>
         </w:rPr>
         <w:t>数据库IO的最小单位是16K</w:t>
@@ -83,7 +103,10 @@
       <w:r>
         <w:rPr>
           <w:rFonts w:hint="eastAsia"/>
-          <w:color w:val="FF0000"/>
+          <w:b/>
+          <w:bCs/>
+          <w:color w:val="FF0000"/>
+          <w:u w:val="single"/>
           <w:lang w:val="en-US" w:eastAsia="zh-CN"/>
         </w:rPr>
         <w:t>文件系统IO的最小单位是4K</w:t>
@@ -114,7 +137,10 @@
       <w:r>
         <w:rPr>
           <w:rFonts w:hint="eastAsia"/>
-          <w:color w:val="FF0000"/>
+          <w:b/>
+          <w:bCs/>
+          <w:color w:val="FF0000"/>
+          <w:u w:val="single"/>
           <w:lang w:val="en-US" w:eastAsia="zh-CN"/>
         </w:rPr>
         <w:t>磁盘IO的最小单位是512字节</w:t>
@@ -159,7 +185,7 @@
                     </pic:cNvPicPr>
                   </pic:nvPicPr>
                   <pic:blipFill>
-                    <a:blip r:embed="rId4"/>
+                    <a:blip r:embed="rId6"/>
                     <a:stretch>
                       <a:fillRect/>
                     </a:stretch>
@@ -208,7 +234,6 @@
         </w:rPr>
         <w:t>InnoDB的page刷到磁盘上要写4个操作系统block，</w:t>
       </w:r>
-      <w:bookmarkStart w:id="0" w:name="_GoBack"/>
       <w:r>
         <w:rPr>
           <w:rFonts w:hint="eastAsia"/>
@@ -220,13 +245,27 @@
         </w:rPr>
         <w:t>在极端情况下(比如断电)不一定能保证4个块的写入原子性</w:t>
       </w:r>
-      <w:bookmarkEnd w:id="0"/>
-      <w:r>
-        <w:rPr>
-          <w:rFonts w:hint="eastAsia"/>
-          <w:lang w:val="en-US" w:eastAsia="zh-CN"/>
-        </w:rPr>
-        <w:t>。redo只能加上旧、校检完整的数据页恢复一个脏块，不能修复坏掉的数据页，所以这个数据就丢失了，可能会造成数据不一致，所以需要double write。</w:t>
+      <w:r>
+        <w:rPr>
+          <w:rFonts w:hint="eastAsia"/>
+          <w:lang w:val="en-US" w:eastAsia="zh-CN"/>
+        </w:rPr>
+        <w:t>。redo只能加上旧、校检完整的数据页恢复一个脏块（redo能恢复的必须是一个完整的数据页），</w:t>
+      </w:r>
+      <w:r>
+        <w:rPr>
+          <w:rFonts w:hint="eastAsia"/>
+          <w:color w:val="FF0000"/>
+          <w:lang w:val="en-US" w:eastAsia="zh-CN"/>
+        </w:rPr>
+        <w:t>不能修复坏掉的数据页</w:t>
+      </w:r>
+      <w:r>
+        <w:rPr>
+          <w:rFonts w:hint="eastAsia"/>
+          <w:lang w:val="en-US" w:eastAsia="zh-CN"/>
+        </w:rPr>
+        <w:t>，所以这个数据就丢失了，可能会造成数据不一致，所以需要double write。</w:t>
       </w:r>
     </w:p>
     <w:p>
@@ -265,14 +304,25 @@
           <w:color w:val="FF0000"/>
           <w:lang w:val="en-US" w:eastAsia="zh-CN"/>
         </w:rPr>
-        <w:t>InnoDB的redo日志格式它是逻辑的</w:t>
-      </w:r>
-      <w:r>
-        <w:rPr>
-          <w:rFonts w:hint="eastAsia"/>
-          <w:lang w:val="en-US" w:eastAsia="zh-CN"/>
-        </w:rPr>
-        <w:t>(即：一个redo记录内容只包含指定的space_id，page_no，page_offset和数据内容，在真正应用的时候才会将redo内容转换为对应的数据页记录),所以在执行redo时候如果那个页面本身就是break page，那么使用redo恢复的数据肯定也是错误的。</w:t>
+        <w:t>InnoDB的redo日志格式它是</w:t>
+      </w:r>
+      <w:r>
+        <w:rPr>
+          <w:rFonts w:hint="eastAsia"/>
+          <w:b/>
+          <w:bCs/>
+          <w:color w:val="FF0000"/>
+          <w:u w:val="single"/>
+          <w:lang w:val="en-US" w:eastAsia="zh-CN"/>
+        </w:rPr>
+        <w:t>逻辑的</w:t>
+      </w:r>
+      <w:r>
+        <w:rPr>
+          <w:rFonts w:hint="eastAsia"/>
+          <w:lang w:val="en-US" w:eastAsia="zh-CN"/>
+        </w:rPr>
+        <w:t>(即：一个redo记录内容只包含指定的space_id，page_no，page_offset和数据内容，在真正应用的时候才会将redo内容转换为对应的数据页记录)，所以在执行redo时候如果那个页面本身就是break page，那么使用redo恢复的数据肯定也是错误的。</w:t>
       </w:r>
     </w:p>
     <w:p>
@@ -294,6 +344,23 @@
     </w:p>
     <w:p>
       <w:pPr>
+        <w:pStyle w:val="3"/>
+        <w:bidi w:val="0"/>
+        <w:rPr>
+          <w:rFonts w:hint="default"/>
+          <w:lang w:val="en-US" w:eastAsia="zh-CN"/>
+        </w:rPr>
+      </w:pPr>
+      <w:r>
+        <w:rPr>
+          <w:rFonts w:hint="eastAsia"/>
+          <w:lang w:val="en-US" w:eastAsia="zh-CN"/>
+        </w:rPr>
+        <w:t>部分写失效</w:t>
+      </w:r>
+    </w:p>
+    <w:p>
+      <w:pPr>
         <w:ind w:firstLine="420" w:firstLineChars="0"/>
         <w:jc w:val="both"/>
         <w:rPr>
@@ -301,30 +368,54 @@
           <w:lang w:val="en-US" w:eastAsia="zh-CN"/>
         </w:rPr>
       </w:pPr>
-    </w:p>
-    <w:p>
-      <w:pPr>
-        <w:ind w:firstLine="420" w:firstLineChars="0"/>
-        <w:jc w:val="both"/>
-        <w:rPr>
-          <w:rFonts w:hint="eastAsia"/>
-          <w:lang w:val="en-US" w:eastAsia="zh-CN"/>
-        </w:rPr>
-      </w:pPr>
-      <w:r>
-        <w:rPr>
-          <w:rFonts w:hint="eastAsia"/>
-          <w:color w:val="FF0000"/>
-          <w:lang w:val="en-US" w:eastAsia="zh-CN"/>
-        </w:rPr>
-        <w:t>当数据库正在从内存想磁盘写一个数据页时，数据库宕机，从而导致这个页只写了部分数据，这就是部分写失效（partial write），它会导致数据丢失</w:t>
-      </w:r>
-      <w:r>
-        <w:rPr>
-          <w:rFonts w:hint="eastAsia"/>
-          <w:lang w:val="en-US" w:eastAsia="zh-CN"/>
-        </w:rPr>
-        <w:t>。这时是无法通过重做日志恢复的，因为重做日志记录的是对页的物理修改，如果页本身已经损坏，重做日志也无能为力。</w:t>
+      <w:r>
+        <w:rPr>
+          <w:rFonts w:hint="eastAsia"/>
+          <w:color w:val="FF0000"/>
+          <w:lang w:val="en-US" w:eastAsia="zh-CN"/>
+        </w:rPr>
+        <w:t>当数据库正在从内存想磁盘写一个数据页时，数据库宕机，从而导致这个页只写了部分数据，这就是</w:t>
+      </w:r>
+      <w:r>
+        <w:rPr>
+          <w:rFonts w:hint="eastAsia"/>
+          <w:b/>
+          <w:bCs/>
+          <w:color w:val="FF0000"/>
+          <w:u w:val="single"/>
+          <w:lang w:val="en-US" w:eastAsia="zh-CN"/>
+        </w:rPr>
+        <w:t>部分写失效（partial write）</w:t>
+      </w:r>
+      <w:r>
+        <w:rPr>
+          <w:rFonts w:hint="eastAsia"/>
+          <w:color w:val="FF0000"/>
+          <w:lang w:val="en-US" w:eastAsia="zh-CN"/>
+        </w:rPr>
+        <w:t>，它会导致数据丢失</w:t>
+      </w:r>
+      <w:r>
+        <w:rPr>
+          <w:rFonts w:hint="eastAsia"/>
+          <w:lang w:val="en-US" w:eastAsia="zh-CN"/>
+        </w:rPr>
+        <w:t>。这时是无法通过重做日志恢复的，因为</w:t>
+      </w:r>
+      <w:r>
+        <w:rPr>
+          <w:rFonts w:hint="eastAsia"/>
+          <w:color w:val="FF0000"/>
+          <w:lang w:val="en-US" w:eastAsia="zh-CN"/>
+        </w:rPr>
+        <w:t>重做日志记录的是对页的物理修改，如果页本身已经损坏，重做日志也无能为力</w:t>
+      </w:r>
+      <w:r>
+        <w:rPr>
+          <w:rFonts w:hint="eastAsia"/>
+          <w:lang w:val="en-US" w:eastAsia="zh-CN"/>
+        </w:rPr>
+        <w:t>。</w:t>
       </w:r>
     </w:p>
     <w:p>
@@ -382,7 +473,7 @@
                     </pic:cNvPicPr>
                   </pic:nvPicPr>
                   <pic:blipFill>
-                    <a:blip r:embed="rId5"/>
+                    <a:blip r:embed="rId7"/>
                     <a:stretch>
                       <a:fillRect/>
                     </a:stretch>
@@ -421,7 +512,7 @@
           <w:rFonts w:hint="eastAsia"/>
           <w:lang w:val="en-US" w:eastAsia="zh-CN"/>
         </w:rPr>
-        <w:t>doublewrite由两部分组成:内存中的doublewrite buffer和磁盘上的共享表空间中的连续页。</w:t>
+        <w:t>doublewrite由两部分组成：内存中的doublewrite buffer和磁盘上的共享表空间中的连续页。</w:t>
       </w:r>
     </w:p>
     <w:p>
@@ -433,68 +524,6 @@
           <w:lang w:val="en-US" w:eastAsia="zh-CN"/>
         </w:rPr>
       </w:pPr>
-      <w:r>
-        <w:rPr>
-          <w:rFonts w:hint="eastAsia"/>
-          <w:color w:val="FF0000"/>
-          <w:lang w:val="en-US" w:eastAsia="zh-CN"/>
-        </w:rPr>
-        <w:t>在对缓冲池的脏页进行刷新时，并不直接写入磁盘，而是通过memcpy函数将脏页先复制到内存中的doublewrite buffer，之后通过doublewrite buffer分两次顺序的写入共享表空间的物理磁盘，然后马上调用fsync函数，同步磁盘，避免缓冲写带来的问题。</w:t>
-      </w:r>
-      <w:r>
-        <w:rPr>
-          <w:rFonts w:hint="eastAsia"/>
-          <w:lang w:val="en-US" w:eastAsia="zh-CN"/>
-        </w:rPr>
-        <w:t>在完成doublewrite页的写入后，再将doublewrite buffer中的页写入各个表空间文件中。是否开启doublewrite还需要看具体情况。</w:t>
-      </w:r>
-    </w:p>
-    <w:p>
-      <w:pPr>
-        <w:pStyle w:val="2"/>
-        <w:rPr>
-          <w:rFonts w:hint="eastAsia"/>
-          <w:lang w:val="en-US" w:eastAsia="zh-CN"/>
-        </w:rPr>
-      </w:pPr>
-      <w:r>
-        <w:rPr>
-          <w:rFonts w:hint="eastAsia"/>
-          <w:lang w:val="en-US" w:eastAsia="zh-CN"/>
-        </w:rPr>
-        <w:t>概述</w:t>
-      </w:r>
-    </w:p>
-    <w:p>
-      <w:pPr>
-        <w:ind w:firstLine="420" w:firstLineChars="0"/>
-        <w:rPr>
-          <w:rFonts w:hint="eastAsia"/>
-          <w:lang w:val="en-US" w:eastAsia="zh-CN"/>
-        </w:rPr>
-      </w:pPr>
-      <w:r>
-        <w:rPr>
-          <w:rFonts w:hint="eastAsia"/>
-          <w:lang w:val="en-US" w:eastAsia="zh-CN"/>
-        </w:rPr>
-        <w:t>InnoDB使用了一种叫做doublewrite的特殊文件flush技术，</w:t>
-      </w:r>
-      <w:r>
-        <w:rPr>
-          <w:rFonts w:hint="eastAsia"/>
-          <w:color w:val="FF0000"/>
-          <w:lang w:val="en-US" w:eastAsia="zh-CN"/>
-        </w:rPr>
-        <w:t>在把pages写到date files之前，InnoDB先把它们写到一个叫doublewrite buffer的连续区域内，在写doublewrite buffer完成后，InnoDB才会把pages写到data file的适当的位置</w:t>
-      </w:r>
-      <w:r>
-        <w:rPr>
-          <w:rFonts w:hint="eastAsia"/>
-          <w:lang w:val="en-US" w:eastAsia="zh-CN"/>
-        </w:rPr>
-        <w:t>。</w:t>
-      </w:r>
       <w:r>
         <w:rPr>
           <w:rFonts w:hint="eastAsia"/>
@@ -504,47 +533,87 @@
           <w:u w:val="single"/>
           <w:lang w:val="en-US" w:eastAsia="zh-CN"/>
         </w:rPr>
-        <w:t>如果在写page的过程中发生意外崩溃，InnoDB在稍后的恢复过程中在doublewrite buffer中找到完好的page副本用于恢复</w:t>
-      </w:r>
-      <w:r>
-        <w:rPr>
-          <w:rFonts w:hint="eastAsia"/>
+        <w:t>在对缓冲池的脏页进行刷新时，并不直接写入磁盘，而是通过memcpy函数将脏页（一个完整的数据页）先复制到内存中的doublewrite buffer，之后通过doublewrite buffer分两次顺序的写入共享表空间的物理磁盘，然后马上调用fsync函数，同步磁盘，避免缓冲写带来的问题</w:t>
+      </w:r>
+      <w:r>
+        <w:rPr>
+          <w:rFonts w:hint="eastAsia"/>
+          <w:color w:val="FF0000"/>
           <w:lang w:val="en-US" w:eastAsia="zh-CN"/>
         </w:rPr>
         <w:t>。</w:t>
       </w:r>
-    </w:p>
-    <w:p>
-      <w:pPr>
-        <w:ind w:firstLine="420" w:firstLineChars="0"/>
-        <w:rPr>
-          <w:rFonts w:hint="eastAsia"/>
-          <w:lang w:val="en-US" w:eastAsia="zh-CN"/>
-        </w:rPr>
-      </w:pPr>
-    </w:p>
-    <w:p>
-      <w:pPr>
-        <w:ind w:firstLine="420" w:firstLineChars="0"/>
-        <w:rPr>
-          <w:rFonts w:hint="eastAsia"/>
-          <w:lang w:val="en-US" w:eastAsia="zh-CN"/>
-        </w:rPr>
-      </w:pPr>
-      <w:r>
-        <w:rPr>
-          <w:rFonts w:hint="eastAsia"/>
-          <w:color w:val="FF0000"/>
-          <w:lang w:val="en-US" w:eastAsia="zh-CN"/>
-        </w:rPr>
-        <w:t>doublewrite buffer是InnoDB在table space上的128个页（2个区）大小是2MB</w:t>
-      </w:r>
-      <w:r>
-        <w:rPr>
-          <w:rFonts w:hint="eastAsia"/>
-          <w:lang w:val="en-US" w:eastAsia="zh-CN"/>
-        </w:rPr>
-        <w:t>。为了解决 partial page write问题，</w:t>
+      <w:r>
+        <w:rPr>
+          <w:rFonts w:hint="eastAsia"/>
+          <w:lang w:val="en-US" w:eastAsia="zh-CN"/>
+        </w:rPr>
+        <w:t>在完成doublewrite页的写入后，再将doublewrite buffer中的页写入各个表空间文件中。是否开启doublewrite还需要看具体情况。</w:t>
+      </w:r>
+    </w:p>
+    <w:p>
+      <w:pPr>
+        <w:ind w:firstLine="420" w:firstLineChars="0"/>
+        <w:jc w:val="both"/>
+        <w:rPr>
+          <w:rFonts w:hint="eastAsia"/>
+          <w:lang w:val="en-US" w:eastAsia="zh-CN"/>
+        </w:rPr>
+      </w:pPr>
+    </w:p>
+    <w:p>
+      <w:pPr>
+        <w:pStyle w:val="2"/>
+        <w:rPr>
+          <w:rFonts w:hint="eastAsia"/>
+          <w:lang w:val="en-US" w:eastAsia="zh-CN"/>
+        </w:rPr>
+      </w:pPr>
+      <w:r>
+        <w:rPr>
+          <w:rFonts w:hint="eastAsia"/>
+          <w:lang w:val="en-US" w:eastAsia="zh-CN"/>
+        </w:rPr>
+        <w:t>概述</w:t>
+      </w:r>
+    </w:p>
+    <w:p>
+      <w:pPr>
+        <w:ind w:firstLine="420" w:firstLineChars="0"/>
+        <w:rPr>
+          <w:rFonts w:hint="eastAsia"/>
+          <w:lang w:val="en-US" w:eastAsia="zh-CN"/>
+        </w:rPr>
+      </w:pPr>
+      <w:r>
+        <w:rPr>
+          <w:rFonts w:hint="eastAsia"/>
+          <w:lang w:val="en-US" w:eastAsia="zh-CN"/>
+        </w:rPr>
+        <w:t>InnoDB使用了一种叫做doublewrite的特殊文件</w:t>
+      </w:r>
+      <w:r>
+        <w:rPr>
+          <w:rFonts w:hint="eastAsia"/>
+          <w:color w:val="FF0000"/>
+          <w:lang w:val="en-US" w:eastAsia="zh-CN"/>
+        </w:rPr>
+        <w:t>flush技术</w:t>
+      </w:r>
+      <w:r>
+        <w:rPr>
+          <w:rFonts w:hint="eastAsia"/>
+          <w:lang w:val="en-US" w:eastAsia="zh-CN"/>
+        </w:rPr>
+        <w:t>，</w:t>
+      </w:r>
+      <w:r>
+        <w:rPr>
+          <w:rFonts w:hint="eastAsia"/>
+          <w:color w:val="FF0000"/>
+          <w:lang w:val="en-US" w:eastAsia="zh-CN"/>
+        </w:rPr>
+        <w:t>在把pages写到date files之前，InnoDB先把它们写到一个叫doublewrite buffer的</w:t>
       </w:r>
       <w:r>
         <w:rPr>
@@ -552,9 +621,96 @@
           <w:b/>
           <w:bCs/>
           <w:color w:val="FF0000"/>
+          <w:lang w:val="en-US" w:eastAsia="zh-CN"/>
+        </w:rPr>
+        <w:t>连续区域</w:t>
+      </w:r>
+      <w:r>
+        <w:rPr>
+          <w:rFonts w:hint="eastAsia"/>
+          <w:color w:val="FF0000"/>
+          <w:lang w:val="en-US" w:eastAsia="zh-CN"/>
+        </w:rPr>
+        <w:t>内，在写doublewrite buffer完成后，InnoDB才会把pages写到data file的适当的位置</w:t>
+      </w:r>
+      <w:r>
+        <w:rPr>
+          <w:rFonts w:hint="eastAsia"/>
+          <w:lang w:val="en-US" w:eastAsia="zh-CN"/>
+        </w:rPr>
+        <w:t>。</w:t>
+      </w:r>
+      <w:r>
+        <w:rPr>
+          <w:rFonts w:hint="eastAsia"/>
+          <w:b/>
+          <w:bCs/>
+          <w:color w:val="FF0000"/>
           <w:u w:val="single"/>
           <w:lang w:val="en-US" w:eastAsia="zh-CN"/>
         </w:rPr>
+        <w:t>如果在写page的过程中发生意外崩溃，InnoDB在稍后的恢复过程中在doublewrite buffer中找到完好的page副本用于恢复</w:t>
+      </w:r>
+      <w:r>
+        <w:rPr>
+          <w:rFonts w:hint="eastAsia"/>
+          <w:lang w:val="en-US" w:eastAsia="zh-CN"/>
+        </w:rPr>
+        <w:t>。</w:t>
+      </w:r>
+    </w:p>
+    <w:p>
+      <w:pPr>
+        <w:ind w:firstLine="420" w:firstLineChars="0"/>
+        <w:rPr>
+          <w:rFonts w:hint="eastAsia"/>
+          <w:lang w:val="en-US" w:eastAsia="zh-CN"/>
+        </w:rPr>
+      </w:pPr>
+    </w:p>
+    <w:p>
+      <w:pPr>
+        <w:ind w:firstLine="420" w:firstLineChars="0"/>
+        <w:rPr>
+          <w:rFonts w:hint="eastAsia"/>
+          <w:lang w:val="en-US" w:eastAsia="zh-CN"/>
+        </w:rPr>
+      </w:pPr>
+      <w:r>
+        <w:rPr>
+          <w:rFonts w:hint="eastAsia"/>
+          <w:color w:val="FF0000"/>
+          <w:lang w:val="en-US" w:eastAsia="zh-CN"/>
+        </w:rPr>
+        <w:t>doublewrite buffer是InnoDB在table space上的128个页（2个区）大小是</w:t>
+      </w:r>
+      <w:r>
+        <w:rPr>
+          <w:rFonts w:hint="eastAsia"/>
+          <w:b/>
+          <w:bCs/>
+          <w:color w:val="FF0000"/>
+          <w:u w:val="single"/>
+          <w:lang w:val="en-US" w:eastAsia="zh-CN"/>
+        </w:rPr>
+        <w:t>2MB</w:t>
+      </w:r>
+      <w:r>
+        <w:rPr>
+          <w:rFonts w:hint="eastAsia"/>
+          <w:lang w:val="en-US" w:eastAsia="zh-CN"/>
+        </w:rPr>
+        <w:t>。为了解决 partial page write问题，</w:t>
+      </w:r>
+      <w:r>
+        <w:rPr>
+          <w:rFonts w:hint="eastAsia"/>
+          <w:b/>
+          <w:bCs/>
+          <w:color w:val="FF0000"/>
+          <w:u w:val="single"/>
+          <w:lang w:val="en-US" w:eastAsia="zh-CN"/>
+        </w:rPr>
         <w:t>当MySQL将脏数据flush到data file的时候, 先使用memcopy将脏数据复制到内存中的doublewrite buffer，之后通过doublewrite buffer再分2次，每次写入1MB到共享表空间，然后马上调用fsync函数，同步到磁盘上，避免缓冲带来的问题</w:t>
       </w:r>
       <w:r>
@@ -562,23 +718,56 @@
           <w:rFonts w:hint="eastAsia"/>
           <w:lang w:val="en-US" w:eastAsia="zh-CN"/>
         </w:rPr>
-        <w:t>，在这个过程中，doublewrite是顺序写，开销并不大，在完成doublewrite写入后，再将double write buffer写入各表空间文件，这时是离散写入。</w:t>
-      </w:r>
-    </w:p>
-    <w:p>
-      <w:pPr>
-        <w:ind w:firstLine="420" w:firstLineChars="0"/>
-        <w:rPr>
-          <w:rFonts w:hint="eastAsia"/>
-          <w:lang w:val="en-US" w:eastAsia="zh-CN"/>
-        </w:rPr>
-      </w:pPr>
-      <w:r>
-        <w:rPr>
-          <w:rFonts w:hint="eastAsia"/>
-          <w:lang w:val="en-US" w:eastAsia="zh-CN"/>
-        </w:rPr>
-        <w:t>所以在正常的情况下, MySQL写数据page时，会写两遍到磁盘上，第一遍是写到doublewrite buffer，第二遍是从doublewrite buffer写到真正的数据文件中。如果发生了极端情况（断电），InnoDB再次启动后，发现了一个page数据已经损坏，那么此时就可以从doublewrite buffer中进行数据恢复了。</w:t>
+        <w:t>，在这个过程中，doublewrite是</w:t>
+      </w:r>
+      <w:r>
+        <w:rPr>
+          <w:rFonts w:hint="eastAsia"/>
+          <w:b/>
+          <w:bCs/>
+          <w:color w:val="FF0000"/>
+          <w:u w:val="single"/>
+          <w:lang w:val="en-US" w:eastAsia="zh-CN"/>
+        </w:rPr>
+        <w:t>顺序写</w:t>
+      </w:r>
+      <w:r>
+        <w:rPr>
+          <w:rFonts w:hint="eastAsia"/>
+          <w:lang w:val="en-US" w:eastAsia="zh-CN"/>
+        </w:rPr>
+        <w:t>，开销并不大，在完成doublewrite写入后，再将double write buffer写入各表空间文件，这时是离散写入。</w:t>
+      </w:r>
+    </w:p>
+    <w:p>
+      <w:pPr>
+        <w:ind w:firstLine="420" w:firstLineChars="0"/>
+        <w:rPr>
+          <w:rFonts w:hint="eastAsia"/>
+          <w:lang w:val="en-US" w:eastAsia="zh-CN"/>
+        </w:rPr>
+      </w:pPr>
+      <w:r>
+        <w:rPr>
+          <w:rFonts w:hint="eastAsia"/>
+          <w:lang w:val="en-US" w:eastAsia="zh-CN"/>
+        </w:rPr>
+        <w:t>所以</w:t>
+      </w:r>
+      <w:r>
+        <w:rPr>
+          <w:rFonts w:hint="eastAsia"/>
+          <w:color w:val="FF0000"/>
+          <w:lang w:val="en-US" w:eastAsia="zh-CN"/>
+        </w:rPr>
+        <w:t>在正常的情况下, MySQL写数据page时，会写两遍到磁盘上，第一遍是写到doublewrite buffer，第二遍是从doublewrite buffer写到真正的数据文件中。如果发生了极端情况（断电），InnoDB再次启动后，发现了一个page数据已经损坏，那么此时就可以从doublewrite buffer中进行数据恢复了</w:t>
+      </w:r>
+      <w:r>
+        <w:rPr>
+          <w:rFonts w:hint="eastAsia"/>
+          <w:lang w:val="en-US" w:eastAsia="zh-CN"/>
+        </w:rPr>
+        <w:t>。</w:t>
       </w:r>
     </w:p>
     <w:p>
@@ -620,8 +809,8 @@
       <w:r>
         <w:drawing>
           <wp:inline distT="0" distB="0" distL="114300" distR="114300">
-            <wp:extent cx="4661535" cy="3122295"/>
-            <wp:effectExtent l="0" t="0" r="5715" b="1905"/>
+            <wp:extent cx="3536315" cy="2368550"/>
+            <wp:effectExtent l="0" t="0" r="6985" b="6350"/>
             <wp:docPr id="2" name="图片 2"/>
             <wp:cNvGraphicFramePr>
               <a:graphicFrameLocks xmlns:a="http://schemas.openxmlformats.org/drawingml/2006/main" noChangeAspect="1"/>
@@ -636,7 +825,7 @@
                     </pic:cNvPicPr>
                   </pic:nvPicPr>
                   <pic:blipFill>
-                    <a:blip r:embed="rId6"/>
+                    <a:blip r:embed="rId8"/>
                     <a:stretch>
                       <a:fillRect/>
                     </a:stretch>
@@ -644,7 +833,7 @@
                   <pic:spPr>
                     <a:xfrm>
                       <a:off x="0" y="0"/>
-                      <a:ext cx="4661535" cy="3122295"/>
+                      <a:ext cx="3536315" cy="2368550"/>
                     </a:xfrm>
                     <a:prstGeom prst="rect">
                       <a:avLst/>
@@ -675,7 +864,39 @@
           <w:rFonts w:hint="eastAsia"/>
           <w:lang w:val="en-US" w:eastAsia="zh-CN"/>
         </w:rPr>
-        <w:t>doublewrite由两部分组成，一部分为内存中的doublewrite buffer，其大小为2MB，另一部分是磁盘上共享表空间(ibdata x)中连续的128个页，即2个区(extent)，大小也是2M。</w:t>
+        <w:t>doublewrite由两部分组成，一部分为</w:t>
+      </w:r>
+      <w:bookmarkStart w:id="0" w:name="_GoBack"/>
+      <w:r>
+        <w:rPr>
+          <w:rFonts w:hint="eastAsia"/>
+          <w:color w:val="FF0000"/>
+          <w:lang w:val="en-US" w:eastAsia="zh-CN"/>
+        </w:rPr>
+        <w:t>内存中的doublewrite buffer</w:t>
+      </w:r>
+      <w:bookmarkEnd w:id="0"/>
+      <w:r>
+        <w:rPr>
+          <w:rFonts w:hint="eastAsia"/>
+          <w:lang w:val="en-US" w:eastAsia="zh-CN"/>
+        </w:rPr>
+        <w:t>，其大小为2MB，另一部分是</w:t>
+      </w:r>
+      <w:r>
+        <w:rPr>
+          <w:rFonts w:hint="eastAsia"/>
+          <w:color w:val="FF0000"/>
+          <w:lang w:val="en-US" w:eastAsia="zh-CN"/>
+        </w:rPr>
+        <w:t>磁盘上共享表空间</w:t>
+      </w:r>
+      <w:r>
+        <w:rPr>
+          <w:rFonts w:hint="eastAsia"/>
+          <w:lang w:val="en-US" w:eastAsia="zh-CN"/>
+        </w:rPr>
+        <w:t>(ibdata x)中连续的128个页，即2个区(extent)，大小也是2M。</w:t>
       </w:r>
     </w:p>
     <w:p>
@@ -912,32 +1133,24 @@
           <w:rFonts w:hint="eastAsia"/>
           <w:lang w:val="en-US" w:eastAsia="zh-CN"/>
         </w:rPr>
-        <w:t>a. double write是一个buffer, 但其实它是开在物理文件上的一个buffer, 其实也就是file, 所以它会导致系统有更多的fsync操作, 而硬盘的fsync性能是很慢的, 所以它会降低mysql的整体性能。</w:t>
-      </w:r>
-    </w:p>
-    <w:p>
-      <w:pPr>
-        <w:ind w:firstLine="420" w:firstLineChars="0"/>
-        <w:rPr>
-          <w:rFonts w:hint="eastAsia"/>
-          <w:lang w:val="en-US" w:eastAsia="zh-CN"/>
-        </w:rPr>
-      </w:pPr>
-      <w:r>
-        <w:rPr>
-          <w:rFonts w:hint="eastAsia"/>
-          <w:lang w:val="en-US" w:eastAsia="zh-CN"/>
-        </w:rPr>
-        <w:t>b. 但是，doublewrite buffer写入磁盘共享表空间这个过程是连续存储，是顺序写，性能非常高，(约占写的%10)，牺牲一点写性能来保证数据页的完整还是很有必要的。</w:t>
-      </w:r>
-    </w:p>
-    <w:p>
-      <w:pPr>
-        <w:rPr>
-          <w:rFonts w:hint="eastAsia"/>
-          <w:lang w:val="en-US" w:eastAsia="zh-CN"/>
-        </w:rPr>
-      </w:pPr>
+        <w:t>1）double write是一个buffer, 但其实它是开在物理文件上的一个buffer, 其实也就是file, 所以它会导致系统有更多的fsync操作, 而硬盘的fsync性能是很慢的, 所以它会降低mysql的整体性能。</w:t>
+      </w:r>
+    </w:p>
+    <w:p>
+      <w:pPr>
+        <w:ind w:firstLine="420" w:firstLineChars="0"/>
+        <w:rPr>
+          <w:rFonts w:hint="eastAsia"/>
+          <w:lang w:val="en-US" w:eastAsia="zh-CN"/>
+        </w:rPr>
+      </w:pPr>
+      <w:r>
+        <w:rPr>
+          <w:rFonts w:hint="eastAsia"/>
+          <w:lang w:val="en-US" w:eastAsia="zh-CN"/>
+        </w:rPr>
+        <w:t>2）但是，doublewrite buffer写入磁盘共享表空间这个过程是连续存储，是顺序写，性能非常高，(约占写的%10)，牺牲一点写性能来保证数据页的完整还是很有必要的。</w:t>
+      </w:r>
     </w:p>
     <w:p>
       <w:pPr>
@@ -1095,46 +1308,41 @@
           <w:rFonts w:hint="eastAsia"/>
           <w:lang w:val="en-US" w:eastAsia="zh-CN"/>
         </w:rPr>
-        <w:t>　　关注点：Innodb_dblwr_pages_written / Innodb_dblwr_writes</w:t>
-      </w:r>
-    </w:p>
-    <w:p>
-      <w:pPr>
-        <w:rPr>
-          <w:rFonts w:hint="eastAsia"/>
-          <w:lang w:val="en-US" w:eastAsia="zh-CN"/>
-        </w:rPr>
-      </w:pPr>
-      <w:r>
-        <w:rPr>
-          <w:rFonts w:hint="eastAsia"/>
-          <w:lang w:val="en-US" w:eastAsia="zh-CN"/>
-        </w:rPr>
-        <w:t>　　开启doublewrite后，每次脏页刷新必须要先写doublewrite，而doublewrite存在于磁盘上的是两个连续的区，每个区由连续的页组成，一般情况下一个区最多有64个页，所以一次IO写入应该可以最多写64个页。</w:t>
-      </w:r>
-    </w:p>
-    <w:p>
-      <w:pPr>
-        <w:rPr>
-          <w:rFonts w:hint="eastAsia"/>
-          <w:lang w:val="en-US" w:eastAsia="zh-CN"/>
-        </w:rPr>
-      </w:pPr>
-      <w:r>
-        <w:rPr>
-          <w:rFonts w:hint="eastAsia"/>
-          <w:lang w:val="en-US" w:eastAsia="zh-CN"/>
-        </w:rPr>
-        <w:t>　　而根据以上系统Innodb_dblwr_pages_written与Innodb_dblwr_writes的比例来看，大概在3左右，远远还没到64(如果约等于64，那么说明系统的写压力非常大，有大量的脏页要往磁盘上写)，所以从这个角度也可以看出，系统写入压力并不高。</w:t>
-      </w:r>
-    </w:p>
-    <w:p>
-      <w:pPr>
-        <w:rPr>
-          <w:rFonts w:hint="eastAsia"/>
-          <w:lang w:val="en-US" w:eastAsia="zh-CN"/>
-        </w:rPr>
-      </w:pPr>
+        <w:tab/>
+        <w:t>关注点：Innodb_dblwr_pages_written / Innodb_dblwr_writes</w:t>
+      </w:r>
+    </w:p>
+    <w:p>
+      <w:pPr>
+        <w:rPr>
+          <w:rFonts w:hint="eastAsia"/>
+          <w:lang w:val="en-US" w:eastAsia="zh-CN"/>
+        </w:rPr>
+      </w:pPr>
+      <w:r>
+        <w:rPr>
+          <w:rFonts w:hint="eastAsia"/>
+          <w:lang w:val="en-US" w:eastAsia="zh-CN"/>
+        </w:rPr>
+        <w:tab/>
+        <w:t>开启doublewrite后，每次脏页刷新必须要先写doublewrite，而doublewrite存在于磁盘上的是两个连续的区，每个区由连续的页组成，一般情况下一个区最多有64个页，所以一次IO写入应该可以最多写64个页。</w:t>
+      </w:r>
+    </w:p>
+    <w:p>
+      <w:pPr>
+        <w:rPr>
+          <w:rFonts w:hint="eastAsia"/>
+          <w:lang w:val="en-US" w:eastAsia="zh-CN"/>
+        </w:rPr>
+      </w:pPr>
+      <w:r>
+        <w:rPr>
+          <w:rFonts w:hint="eastAsia"/>
+          <w:lang w:val="en-US" w:eastAsia="zh-CN"/>
+        </w:rPr>
+        <w:tab/>
+        <w:t>而根据以上系统Innodb_dblwr_pages_written与Innodb_dblwr_writes的比例来看，大概在3左右，远远还没到64(如果约等于64，那么说明系统的写压力非常大，有大量的脏页要往磁盘上写)，所以从这个角度也可以看出，系统写入压力并不高。</w:t>
+      </w:r>
     </w:p>
     <w:p>
       <w:pPr>
@@ -1164,39 +1372,40 @@
           <w:rFonts w:hint="eastAsia"/>
           <w:lang w:val="en-US" w:eastAsia="zh-CN"/>
         </w:rPr>
-        <w:t>　　a. 海量DML</w:t>
-      </w:r>
-    </w:p>
-    <w:p>
-      <w:pPr>
-        <w:ind w:firstLine="420" w:firstLineChars="0"/>
-        <w:rPr>
-          <w:rFonts w:hint="eastAsia"/>
-          <w:lang w:val="en-US" w:eastAsia="zh-CN"/>
-        </w:rPr>
-      </w:pPr>
-      <w:r>
-        <w:rPr>
-          <w:rFonts w:hint="eastAsia"/>
-          <w:lang w:val="en-US" w:eastAsia="zh-CN"/>
-        </w:rPr>
-        <w:t>b. 不惧怕数据损坏和丢失</w:t>
-      </w:r>
-    </w:p>
-    <w:p>
-      <w:pPr>
-        <w:ind w:firstLine="420" w:firstLineChars="0"/>
-        <w:rPr>
-          <w:rFonts w:hint="eastAsia"/>
-          <w:lang w:val="en-US" w:eastAsia="zh-CN"/>
-        </w:rPr>
-      </w:pPr>
-      <w:r>
-        <w:rPr>
-          <w:rFonts w:hint="eastAsia"/>
-          <w:lang w:val="en-US" w:eastAsia="zh-CN"/>
-        </w:rPr>
-        <w:t>c. 系统写负载成为主要负载</w:t>
+        <w:tab/>
+        <w:t>1）海量DML</w:t>
+      </w:r>
+    </w:p>
+    <w:p>
+      <w:pPr>
+        <w:ind w:firstLine="420" w:firstLineChars="0"/>
+        <w:rPr>
+          <w:rFonts w:hint="eastAsia"/>
+          <w:lang w:val="en-US" w:eastAsia="zh-CN"/>
+        </w:rPr>
+      </w:pPr>
+      <w:r>
+        <w:rPr>
+          <w:rFonts w:hint="eastAsia"/>
+          <w:lang w:val="en-US" w:eastAsia="zh-CN"/>
+        </w:rPr>
+        <w:t>2）不惧怕数据损坏和丢失</w:t>
+      </w:r>
+    </w:p>
+    <w:p>
+      <w:pPr>
+        <w:ind w:firstLine="420" w:firstLineChars="0"/>
+        <w:rPr>
+          <w:rFonts w:hint="eastAsia"/>
+          <w:lang w:val="en-US" w:eastAsia="zh-CN"/>
+        </w:rPr>
+      </w:pPr>
+      <w:r>
+        <w:rPr>
+          <w:rFonts w:hint="eastAsia"/>
+          <w:lang w:val="en-US" w:eastAsia="zh-CN"/>
+        </w:rPr>
+        <w:t>3）系统写负载成为主要负载</w:t>
       </w:r>
     </w:p>
     <w:p>
@@ -1355,23 +1564,23 @@
           <w:rFonts w:hint="eastAsia"/>
           <w:lang w:val="en-US" w:eastAsia="zh-CN"/>
         </w:rPr>
-        <w:t>a. double write里面的数据是连续的，如果直接写到data page里面，而data page的页又是离散的，写入会很慢。</w:t>
-      </w:r>
-    </w:p>
-    <w:p>
-      <w:pPr>
-        <w:ind w:firstLine="420" w:firstLineChars="0"/>
-        <w:rPr>
-          <w:rFonts w:hint="eastAsia"/>
-          <w:lang w:val="en-US" w:eastAsia="zh-CN"/>
-        </w:rPr>
-      </w:pPr>
-      <w:r>
-        <w:rPr>
-          <w:rFonts w:hint="eastAsia"/>
-          <w:lang w:val="en-US" w:eastAsia="zh-CN"/>
-        </w:rPr>
-        <w:t>b. double write里面的数据没有办法被及时的覆盖掉，导致double write的压力很大；短时间内可能会出现double write溢出的情况。</w:t>
+        <w:t>1）double write里面的数据是连续的，如果直接写到data page里面，而data page的页又是离散的，写入会很慢。</w:t>
+      </w:r>
+    </w:p>
+    <w:p>
+      <w:pPr>
+        <w:ind w:firstLine="420" w:firstLineChars="0"/>
+        <w:rPr>
+          <w:rFonts w:hint="eastAsia"/>
+          <w:lang w:val="en-US" w:eastAsia="zh-CN"/>
+        </w:rPr>
+      </w:pPr>
+      <w:r>
+        <w:rPr>
+          <w:rFonts w:hint="eastAsia"/>
+          <w:lang w:val="en-US" w:eastAsia="zh-CN"/>
+        </w:rPr>
+        <w:t>2）double write里面的数据没有办法被及时的覆盖掉，导致double write的压力很大；短时间内可能会出现double write溢出的情况。</w:t>
       </w:r>
     </w:p>
     <w:p>
@@ -1448,14 +1657,65 @@
 </w:document>
 </file>
 
+<file path=word/endnotes.xml><?xml version="1.0" encoding="utf-8"?>
+<w:endnotes xmlns:wpc="http://schemas.microsoft.com/office/word/2010/wordprocessingCanvas" xmlns:mc="http://schemas.openxmlformats.org/markup-compatibility/2006" xmlns:o="urn:schemas-microsoft-com:office:office" xmlns:r="http://schemas.openxmlformats.org/officeDocument/2006/relationships" xmlns:m="http://schemas.openxmlformats.org/officeDocument/2006/math" xmlns:v="urn:schemas-microsoft-com:vml" xmlns:wp14="http://schemas.microsoft.com/office/word/2010/wordprocessingDrawing" xmlns:wp="http://schemas.openxmlformats.org/drawingml/2006/wordprocessingDrawing" xmlns:w="http://schemas.openxmlformats.org/wordprocessingml/2006/main" xmlns:w14="http://schemas.microsoft.com/office/word/2010/wordml" xmlns:w15="http://schemas.microsoft.com/office/word/2012/wordml" xmlns:w10="urn:schemas-microsoft-com:office:word" xmlns:wpg="http://schemas.microsoft.com/office/word/2010/wordprocessingGroup" xmlns:wpi="http://schemas.microsoft.com/office/word/2010/wordprocessingInk" xmlns:wne="http://schemas.microsoft.com/office/word/2006/wordml" xmlns:wps="http://schemas.microsoft.com/office/word/2010/wordprocessingShape" xmlns:wpsCustomData="http://www.wps.cn/officeDocument/2013/wpsCustomData" mc:Ignorable="w14 w15 wp14">
+  <w:endnote w:type="separator" w:id="0">
+    <w:p>
+      <w:pPr>
+        <w:spacing w:line="240" w:lineRule="auto"/>
+      </w:pPr>
+      <w:r>
+        <w:separator/>
+      </w:r>
+    </w:p>
+  </w:endnote>
+  <w:endnote w:type="continuationSeparator" w:id="1">
+    <w:p>
+      <w:pPr>
+        <w:spacing w:line="240" w:lineRule="auto"/>
+      </w:pPr>
+      <w:r>
+        <w:continuationSeparator/>
+      </w:r>
+    </w:p>
+  </w:endnote>
+</w:endnotes>
+</file>
+
+<file path=word/footnotes.xml><?xml version="1.0" encoding="utf-8"?>
+<w:footnotes xmlns:wpc="http://schemas.microsoft.com/office/word/2010/wordprocessingCanvas" xmlns:mc="http://schemas.openxmlformats.org/markup-compatibility/2006" xmlns:o="urn:schemas-microsoft-com:office:office" xmlns:r="http://schemas.openxmlformats.org/officeDocument/2006/relationships" xmlns:m="http://schemas.openxmlformats.org/officeDocument/2006/math" xmlns:v="urn:schemas-microsoft-com:vml" xmlns:wp14="http://schemas.microsoft.com/office/word/2010/wordprocessingDrawing" xmlns:wp="http://schemas.openxmlformats.org/drawingml/2006/wordprocessingDrawing" xmlns:w="http://schemas.openxmlformats.org/wordprocessingml/2006/main" xmlns:w14="http://schemas.microsoft.com/office/word/2010/wordml" xmlns:w15="http://schemas.microsoft.com/office/word/2012/wordml" xmlns:w10="urn:schemas-microsoft-com:office:word" xmlns:wpg="http://schemas.microsoft.com/office/word/2010/wordprocessingGroup" xmlns:wpi="http://schemas.microsoft.com/office/word/2010/wordprocessingInk" xmlns:wne="http://schemas.microsoft.com/office/word/2006/wordml" xmlns:wps="http://schemas.microsoft.com/office/word/2010/wordprocessingShape" xmlns:wpsCustomData="http://www.wps.cn/officeDocument/2013/wpsCustomData" mc:Ignorable="w14 w15 wp14">
+  <w:footnote w:type="separator" w:id="0">
+    <w:p>
+      <w:pPr>
+        <w:spacing w:line="240" w:lineRule="auto"/>
+      </w:pPr>
+      <w:r>
+        <w:separator/>
+      </w:r>
+    </w:p>
+  </w:footnote>
+  <w:footnote w:type="continuationSeparator" w:id="1">
+    <w:p>
+      <w:pPr>
+        <w:spacing w:line="240" w:lineRule="auto"/>
+      </w:pPr>
+      <w:r>
+        <w:continuationSeparator/>
+      </w:r>
+    </w:p>
+  </w:footnote>
+</w:footnotes>
+</file>
+
 <file path=word/styles.xml><?xml version="1.0" encoding="utf-8"?>
-<w:styles xmlns:mc="http://schemas.openxmlformats.org/markup-compatibility/2006" xmlns:o="urn:schemas-microsoft-com:office:office" xmlns:r="http://schemas.openxmlformats.org/officeDocument/2006/relationships" xmlns:m="http://schemas.openxmlformats.org/officeDocument/2006/math" xmlns:v="urn:schemas-microsoft-com:vml" xmlns:w="http://schemas.openxmlformats.org/wordprocessingml/2006/main" xmlns:w14="http://schemas.microsoft.com/office/word/2010/wordml" xmlns:w10="urn:schemas-microsoft-com:office:word" xmlns:sl="http://schemas.openxmlformats.org/schemaLibrary/2006/main" mc:Ignorable="w14">
+<w:styles xmlns:mc="http://schemas.openxmlformats.org/markup-compatibility/2006" xmlns:o="urn:schemas-microsoft-com:office:office" xmlns:r="http://schemas.openxmlformats.org/officeDocument/2006/relationships" xmlns:m="http://schemas.openxmlformats.org/officeDocument/2006/math" xmlns:v="urn:schemas-microsoft-com:vml" xmlns:w="http://schemas.openxmlformats.org/wordprocessingml/2006/main" xmlns:w14="http://schemas.microsoft.com/office/word/2010/wordml" xmlns:w10="urn:schemas-microsoft-com:office:word" xmlns:sl="http://schemas.openxmlformats.org/schemaLibrary/2006/main" xmlns:wpsCustomData="http://www.wps.cn/officeDocument/2013/wpsCustomData" mc:Ignorable="w14">
   <w:docDefaults>
     <w:rPrDefault>
       <w:rPr>
         <w:rFonts w:asciiTheme="minorHAnsi" w:hAnsiTheme="minorHAnsi" w:eastAsiaTheme="minorEastAsia" w:cstheme="minorBidi"/>
       </w:rPr>
     </w:rPrDefault>
+    <w:pPrDefault/>
   </w:docDefaults>
   <w:latentStyles w:count="260" w:defQFormat="0" w:defUnhideWhenUsed="1" w:defSemiHidden="1" w:defUIPriority="99" w:defLockedState="0">
     <w:lsdException w:qFormat="1" w:unhideWhenUsed="0" w:uiPriority="0" w:semiHidden="0" w:name="Normal"/>
@@ -1797,18 +2057,17 @@
       <w:sz w:val="24"/>
     </w:rPr>
   </w:style>
-  <w:style w:type="character" w:default="1" w:styleId="6">
+  <w:style w:type="character" w:default="1" w:styleId="7">
     <w:name w:val="Default Paragraph Font"/>
     <w:semiHidden/>
     <w:uiPriority w:val="0"/>
   </w:style>
-  <w:style w:type="table" w:default="1" w:styleId="7">
+  <w:style w:type="table" w:default="1" w:styleId="6">
     <w:name w:val="Normal Table"/>
     <w:semiHidden/>
     <w:qFormat/>
     <w:uiPriority w:val="0"/>
     <w:tblPr>
-      <w:tblLayout w:type="fixed"/>
       <w:tblCellMar>
         <w:top w:w="0" w:type="dxa"/>
         <w:left w:w="108" w:type="dxa"/>
@@ -2084,7 +2343,6 @@
     </a:fmtScheme>
   </a:themeElements>
   <a:objectDefaults/>
-  <a:extraClrSchemeLst/>
 </a:theme>
 </file>
 

</xml_diff>